<commit_message>
Error handling added to login, etc. Edited report
</commit_message>
<xml_diff>
--- a/Web dev group assignment/ProjectReference.docx
+++ b/Web dev group assignment/ProjectReference.docx
@@ -12,8 +12,9 @@
       <w:r>
         <w:t>Jennifer Nolan C16517636</w:t>
       </w:r>
-      <w:bookmarkStart w:id="0" w:name="_GoBack"/>
-      <w:bookmarkEnd w:id="0"/>
+      <w:r>
+        <w:t>, Craig Vereen C15489198</w:t>
+      </w:r>
     </w:p>
     <w:p>
       <w:pPr>
@@ -22,7 +23,7 @@
         <w:spacing w:before="0" w:beforeAutospacing="0" w:after="0" w:afterAutospacing="0"/>
         <w:rPr>
           <w:rFonts w:asciiTheme="minorHAnsi" w:hAnsiTheme="minorHAnsi" w:cstheme="minorHAnsi"/>
-          <w:color w:val="586069"/>
+          <w:b w:val="0"/>
           <w:sz w:val="22"/>
           <w:szCs w:val="22"/>
         </w:rPr>
@@ -61,6 +62,36 @@
           <w:szCs w:val="22"/>
         </w:rPr>
         <w:t>Web-Dev-Group-Assignment</w:t>
+      </w:r>
+      <w:r>
+        <w:rPr>
+          <w:rFonts w:asciiTheme="minorHAnsi" w:hAnsiTheme="minorHAnsi" w:cstheme="minorHAnsi"/>
+          <w:b w:val="0"/>
+          <w:sz w:val="22"/>
+          <w:szCs w:val="22"/>
+        </w:rPr>
+        <w:t xml:space="preserve"> (link: </w:t>
+      </w:r>
+      <w:hyperlink r:id="rId5" w:history="1">
+        <w:r>
+          <w:rPr>
+            <w:rStyle w:val="Hyperlink"/>
+            <w:rFonts w:asciiTheme="minorHAnsi" w:hAnsiTheme="minorHAnsi" w:cstheme="minorHAnsi"/>
+            <w:b w:val="0"/>
+            <w:sz w:val="22"/>
+            <w:szCs w:val="22"/>
+          </w:rPr>
+          <w:t>https://github.com/jennifernolan/Web-Dev-Group-Assignment</w:t>
+        </w:r>
+      </w:hyperlink>
+      <w:r>
+        <w:rPr>
+          <w:rFonts w:asciiTheme="minorHAnsi" w:hAnsiTheme="minorHAnsi" w:cstheme="minorHAnsi"/>
+          <w:b w:val="0"/>
+          <w:sz w:val="22"/>
+          <w:szCs w:val="22"/>
+        </w:rPr>
+        <w:t>)</w:t>
       </w:r>
     </w:p>
     <w:p>
@@ -128,7 +159,13 @@
         <w:t xml:space="preserve">Assignment due date: </w:t>
       </w:r>
       <w:r>
-        <w:t>Sunday 25</w:t>
+        <w:t>Tues</w:t>
+      </w:r>
+      <w:r>
+        <w:t xml:space="preserve">day </w:t>
+      </w:r>
+      <w:r>
+        <w:t>4</w:t>
       </w:r>
       <w:r>
         <w:rPr>
@@ -137,7 +174,16 @@
         <w:t>th</w:t>
       </w:r>
       <w:r>
-        <w:t xml:space="preserve"> November 2018, 23:59</w:t>
+        <w:t xml:space="preserve"> </w:t>
+      </w:r>
+      <w:r>
+        <w:t>Decem</w:t>
+      </w:r>
+      <w:r>
+        <w:t xml:space="preserve">ber 2018, </w:t>
+      </w:r>
+      <w:r>
+        <w:t>9:00am</w:t>
       </w:r>
     </w:p>
     <w:p>
@@ -163,6 +209,70 @@
         </w:rPr>
         <w:t>Statement of how to configure and deploy the web application:</w:t>
       </w:r>
+    </w:p>
+    <w:p>
+      <w:r>
+        <w:t xml:space="preserve">To run the web application xampp is required. Once xampp is downloaded make sure that the xampp folder contains a file called “mysql” to run the SQL database queries. Store the </w:t>
+      </w:r>
+      <w:r>
+        <w:t>“</w:t>
+      </w:r>
+      <w:r>
+        <w:t>Assignment</w:t>
+      </w:r>
+      <w:r>
+        <w:t>”</w:t>
+      </w:r>
+      <w:r>
+        <w:t xml:space="preserve"> folder into the directory “htdocs” in the xampp folder. Next run the Apache web server and MySQL app in the xampp control panel. Finally to run the web application open a br</w:t>
+      </w:r>
+      <w:r>
+        <w:t>owser and type in the following:</w:t>
+      </w:r>
+      <w:r>
+        <w:t xml:space="preserve"> </w:t>
+      </w:r>
+      <w:hyperlink r:id="rId6" w:history="1">
+        <w:r>
+          <w:rPr>
+            <w:rStyle w:val="Hyperlink"/>
+          </w:rPr>
+          <w:t>http://localhost/Assignment/web dev group assignment/code/</w:t>
+        </w:r>
+      </w:hyperlink>
+      <w:r>
+        <w:t xml:space="preserve"> .This will bring you to the web applications homepage.</w:t>
+      </w:r>
+    </w:p>
+    <w:p>
+      <w:r>
+        <w:t xml:space="preserve">To create the database needed for the web application to function a database must first be created. To do this first run </w:t>
+      </w:r>
+      <w:r>
+        <w:t>the Apache web server and MySQL app in the xampp control panel</w:t>
+      </w:r>
+      <w:r>
+        <w:t xml:space="preserve">. Open a browser and type in the following: </w:t>
+      </w:r>
+      <w:hyperlink r:id="rId7" w:history="1">
+        <w:r>
+          <w:rPr>
+            <w:rStyle w:val="Hyperlink"/>
+          </w:rPr>
+          <w:t>http://localhost/phpmyadmin/</w:t>
+        </w:r>
+      </w:hyperlink>
+      <w:r>
+        <w:t xml:space="preserve"> . From this page select the Databases tab in the menu. Here is where you create a new database called “mydb” with a collation of “latin1_swedish_ci”. Once this database is created you can create your three tables, one to store the users data and the other two to store book information. Once the database is created you can create a table with a set number of columns. For example the table would be calles “users” with </w:t>
+      </w:r>
+      <w:r>
+        <w:t>11 columns. Once the table is created you can click the SQL tab on the web page. In this section you can copy and paste the prepared create table statement, found in the following directory path of the Assignment folder:  xampp/htdocs/Assignment/ Web dev group assignment/Code/sqlTables/users.sql .</w:t>
+      </w:r>
+      <w:r>
+        <w:t xml:space="preserve"> This same table setup needs to be followed for all other tables for the web application to function.</w:t>
+      </w:r>
+      <w:bookmarkStart w:id="0" w:name="_GoBack"/>
+      <w:bookmarkEnd w:id="0"/>
     </w:p>
     <w:sectPr>
       <w:pgSz w:w="11906" w:h="16838"/>
@@ -413,7 +523,6 @@
     <w:name w:val="Hyperlink"/>
     <w:basedOn w:val="DefaultParagraphFont"/>
     <w:uiPriority w:val="99"/>
-    <w:semiHidden/>
     <w:unhideWhenUsed/>
     <w:rsid w:val="00652C6A"/>
     <w:rPr>
@@ -663,7 +772,6 @@
     <w:name w:val="Hyperlink"/>
     <w:basedOn w:val="DefaultParagraphFont"/>
     <w:uiPriority w:val="99"/>
-    <w:semiHidden/>
     <w:unhideWhenUsed/>
     <w:rsid w:val="00652C6A"/>
     <w:rPr>

</xml_diff>